<commit_message>
update the submission info
</commit_message>
<xml_diff>
--- a/20160911_SCEC/abstract.docx
+++ b/20160911_SCEC/abstract.docx
@@ -6,8 +6,13 @@
       <w:pPr>
         <w:pStyle w:val="Abstract"/>
       </w:pPr>
-      <w:r>
-        <w:t xml:space="preserve">MyShake is a project aims to build a global smartphone seismic network that harnesses the power of crowdsourcing. This </w:t>
+      <w:proofErr w:type="spellStart"/>
+      <w:r>
+        <w:t>MyShake</w:t>
+      </w:r>
+      <w:proofErr w:type="spellEnd"/>
+      <w:r>
+        <w:t xml:space="preserve"> is a project aims to build a global smartphone seismic network that harnesses the power of crowdsourcing. This </w:t>
       </w:r>
       <w:r>
         <w:t>poster</w:t>
@@ -25,30 +30,533 @@
         <w:t>s</w:t>
       </w:r>
       <w:r>
-        <w:t xml:space="preserve"> from MyShake network after being released to public</w:t>
+        <w:t xml:space="preserve"> from </w:t>
+      </w:r>
+      <w:proofErr w:type="spellStart"/>
+      <w:r>
+        <w:t>MyShake</w:t>
+      </w:r>
+      <w:proofErr w:type="spellEnd"/>
+      <w:r>
+        <w:t xml:space="preserve"> network after being released to public</w:t>
       </w:r>
       <w:r>
         <w:t xml:space="preserve"> since Feb 2016</w:t>
       </w:r>
       <w:r>
-        <w:t>. Based on the data collected, it is concluded that: (1) Comparing with traditional seismic network, MyShake has the advantage to expand globally in a short time; (2) MyShake can record earthquakes ranging from small to large magnitude</w:t>
+        <w:t xml:space="preserve">. Based on the data collected, it is concluded that: (1) Comparing with traditional seismic network, </w:t>
+      </w:r>
+      <w:proofErr w:type="spellStart"/>
+      <w:r>
+        <w:t>MyShake</w:t>
+      </w:r>
+      <w:proofErr w:type="spellEnd"/>
+      <w:r>
+        <w:t xml:space="preserve"> has the advantage to expand globally in a short time; (2) </w:t>
+      </w:r>
+      <w:proofErr w:type="spellStart"/>
+      <w:r>
+        <w:t>MyShake</w:t>
+      </w:r>
+      <w:proofErr w:type="spellEnd"/>
+      <w:r>
+        <w:t xml:space="preserve"> can record earthquakes ranging from small to large magnitude</w:t>
       </w:r>
       <w:r>
         <w:t xml:space="preserve"> (M2.5 – M7.8 we recorded so far)</w:t>
       </w:r>
       <w:r>
-        <w:t xml:space="preserve">, and the data recorded by MyShake will provide an independent seismic dataset for many potential types of scientific research; (3) MyShake can also provide seismic data where for some places few seismic stations installed, and give additional information about some earthquakes. Accordingly, this </w:t>
+        <w:t xml:space="preserve">, and the data recorded by </w:t>
+      </w:r>
+      <w:proofErr w:type="spellStart"/>
+      <w:r>
+        <w:t>MyShake</w:t>
+      </w:r>
+      <w:proofErr w:type="spellEnd"/>
+      <w:r>
+        <w:t xml:space="preserve"> will provide an independent seismic dataset for many potential types of scientific research; (3) </w:t>
+      </w:r>
+      <w:proofErr w:type="spellStart"/>
+      <w:r>
+        <w:t>MyShake</w:t>
+      </w:r>
+      <w:proofErr w:type="spellEnd"/>
+      <w:r>
+        <w:t xml:space="preserve"> can also provide seismic data where for some places few seismic stations installed, and give additional information about some earthquakes. Accordingly, this </w:t>
       </w:r>
       <w:r>
         <w:t>poster</w:t>
       </w:r>
+      <w:r>
+        <w:t xml:space="preserve"> will show the potential of using </w:t>
+      </w:r>
+      <w:proofErr w:type="spellStart"/>
+      <w:r>
+        <w:t>MyShake</w:t>
+      </w:r>
+      <w:proofErr w:type="spellEnd"/>
+      <w:r>
+        <w:t xml:space="preserve"> as a complementary to the current seismic network. </w:t>
+      </w:r>
+    </w:p>
+    <w:p/>
+    <w:p>
+      <w:pPr>
+        <w:shd w:val="clear" w:color="auto" w:fill="FFFFFF"/>
+        <w:spacing w:after="192" w:line="400" w:lineRule="atLeast"/>
+        <w:outlineLvl w:val="1"/>
+        <w:rPr>
+          <w:rFonts w:ascii="Arial" w:eastAsia="Times New Roman" w:hAnsi="Arial" w:cs="Arial"/>
+          <w:b/>
+          <w:bCs/>
+          <w:color w:val="000000"/>
+          <w:sz w:val="32"/>
+          <w:szCs w:val="32"/>
+        </w:rPr>
+      </w:pPr>
+      <w:proofErr w:type="spellStart"/>
+      <w:r>
+        <w:rPr>
+          <w:rFonts w:ascii="Arial" w:eastAsia="Times New Roman" w:hAnsi="Arial" w:cs="Arial"/>
+          <w:b/>
+          <w:bCs/>
+          <w:color w:val="000000"/>
+          <w:sz w:val="32"/>
+          <w:szCs w:val="32"/>
+        </w:rPr>
+        <w:t>MyShake</w:t>
+      </w:r>
+      <w:proofErr w:type="spellEnd"/>
+      <w:r>
+        <w:rPr>
+          <w:rFonts w:ascii="Arial" w:eastAsia="Times New Roman" w:hAnsi="Arial" w:cs="Arial"/>
+          <w:b/>
+          <w:bCs/>
+          <w:color w:val="000000"/>
+          <w:sz w:val="32"/>
+          <w:szCs w:val="32"/>
+        </w:rPr>
+        <w:t>: Initial Observations from a Global Smartphone Seismic Network</w:t>
+      </w:r>
+    </w:p>
+    <w:p>
+      <w:pPr>
+        <w:rPr>
+          <w:rFonts w:ascii="Times" w:eastAsia="Times New Roman" w:hAnsi="Times" w:cs="Times New Roman"/>
+          <w:sz w:val="20"/>
+          <w:szCs w:val="20"/>
+        </w:rPr>
+      </w:pPr>
+      <w:r>
+        <w:rPr>
+          <w:rFonts w:ascii="Times" w:eastAsia="Times New Roman" w:hAnsi="Times" w:cs="Times New Roman"/>
+          <w:sz w:val="20"/>
+          <w:szCs w:val="20"/>
+        </w:rPr>
+        <w:fldChar w:fldCharType="begin"/>
+      </w:r>
+      <w:r>
+        <w:rPr>
+          <w:rFonts w:ascii="Times" w:eastAsia="Times New Roman" w:hAnsi="Times" w:cs="Times New Roman"/>
+          <w:sz w:val="20"/>
+          <w:szCs w:val="20"/>
+        </w:rPr>
+        <w:instrText xml:space="preserve"> HYPERLINK "https://www.scec.org/user/kongqk" \t "_blank" </w:instrText>
+      </w:r>
+      <w:r>
+        <w:rPr>
+          <w:rFonts w:ascii="Times" w:eastAsia="Times New Roman" w:hAnsi="Times" w:cs="Times New Roman"/>
+          <w:sz w:val="20"/>
+          <w:szCs w:val="20"/>
+        </w:rPr>
+      </w:r>
+      <w:r>
+        <w:rPr>
+          <w:rFonts w:ascii="Times" w:eastAsia="Times New Roman" w:hAnsi="Times" w:cs="Times New Roman"/>
+          <w:sz w:val="20"/>
+          <w:szCs w:val="20"/>
+        </w:rPr>
+        <w:fldChar w:fldCharType="separate"/>
+      </w:r>
+      <w:r>
+        <w:rPr>
+          <w:rFonts w:ascii="Arial" w:eastAsia="Times New Roman" w:hAnsi="Arial" w:cs="Arial"/>
+          <w:color w:val="990000"/>
+          <w:sz w:val="20"/>
+          <w:szCs w:val="20"/>
+          <w:shd w:val="clear" w:color="auto" w:fill="FFFFFF"/>
+        </w:rPr>
+        <w:t>Qingkai Kong</w:t>
+      </w:r>
+      <w:r>
+        <w:rPr>
+          <w:rFonts w:ascii="Times" w:eastAsia="Times New Roman" w:hAnsi="Times" w:cs="Times New Roman"/>
+          <w:sz w:val="20"/>
+          <w:szCs w:val="20"/>
+        </w:rPr>
+        <w:fldChar w:fldCharType="end"/>
+      </w:r>
+      <w:r>
+        <w:rPr>
+          <w:rFonts w:ascii="Arial" w:eastAsia="Times New Roman" w:hAnsi="Arial" w:cs="Arial"/>
+          <w:color w:val="000000"/>
+          <w:sz w:val="20"/>
+          <w:szCs w:val="20"/>
+          <w:shd w:val="clear" w:color="auto" w:fill="FFFFFF"/>
+        </w:rPr>
+        <w:t xml:space="preserve">, Richard Allen, &amp; Louis </w:t>
+      </w:r>
+      <w:proofErr w:type="spellStart"/>
+      <w:r>
+        <w:rPr>
+          <w:rFonts w:ascii="Arial" w:eastAsia="Times New Roman" w:hAnsi="Arial" w:cs="Arial"/>
+          <w:color w:val="000000"/>
+          <w:sz w:val="20"/>
+          <w:szCs w:val="20"/>
+          <w:shd w:val="clear" w:color="auto" w:fill="FFFFFF"/>
+        </w:rPr>
+        <w:t>Schreier</w:t>
+      </w:r>
+      <w:proofErr w:type="spellEnd"/>
+      <w:r>
+        <w:rPr>
+          <w:rFonts w:ascii="Arial" w:eastAsia="Times New Roman" w:hAnsi="Arial" w:cs="Arial"/>
+          <w:color w:val="000000"/>
+          <w:sz w:val="20"/>
+          <w:szCs w:val="20"/>
+          <w:shd w:val="clear" w:color="auto" w:fill="FFFFFF"/>
+        </w:rPr>
+        <w:t> </w:t>
+      </w:r>
+      <w:r>
+        <w:rPr>
+          <w:rFonts w:ascii="Arial" w:eastAsia="Times New Roman" w:hAnsi="Arial" w:cs="Arial"/>
+          <w:color w:val="000000"/>
+          <w:sz w:val="20"/>
+          <w:szCs w:val="20"/>
+        </w:rPr>
+        <w:br/>
+      </w:r>
+      <w:r>
+        <w:rPr>
+          <w:rFonts w:ascii="Arial" w:eastAsia="Times New Roman" w:hAnsi="Arial" w:cs="Arial"/>
+          <w:color w:val="000000"/>
+          <w:sz w:val="20"/>
+          <w:szCs w:val="20"/>
+        </w:rPr>
+        <w:br/>
+      </w:r>
+      <w:r>
+        <w:rPr>
+          <w:rFonts w:ascii="Arial" w:eastAsia="Times New Roman" w:hAnsi="Arial" w:cs="Arial"/>
+          <w:color w:val="000000"/>
+          <w:sz w:val="20"/>
+          <w:szCs w:val="20"/>
+          <w:shd w:val="clear" w:color="auto" w:fill="FFFFFF"/>
+        </w:rPr>
+        <w:t>Submitted August 15, 2016, SCEC Contribution #6969, </w:t>
+      </w:r>
+      <w:hyperlink r:id="rId5" w:history="1">
+        <w:r>
+          <w:rPr>
+            <w:rFonts w:ascii="Arial" w:eastAsia="Times New Roman" w:hAnsi="Arial" w:cs="Arial"/>
+            <w:color w:val="990000"/>
+            <w:sz w:val="20"/>
+            <w:szCs w:val="20"/>
+            <w:shd w:val="clear" w:color="auto" w:fill="FFFFFF"/>
+          </w:rPr>
+          <w:t>2016 SCEC Annual Meeting</w:t>
+        </w:r>
+      </w:hyperlink>
+      <w:r>
+        <w:rPr>
+          <w:rFonts w:ascii="Arial" w:eastAsia="Times New Roman" w:hAnsi="Arial" w:cs="Arial"/>
+          <w:color w:val="000000"/>
+          <w:sz w:val="20"/>
+          <w:szCs w:val="20"/>
+          <w:shd w:val="clear" w:color="auto" w:fill="FFFFFF"/>
+        </w:rPr>
+        <w:t> Poster #TBD </w:t>
+      </w:r>
+      <w:r>
+        <w:rPr>
+          <w:rFonts w:ascii="Arial" w:eastAsia="Times New Roman" w:hAnsi="Arial" w:cs="Arial"/>
+          <w:color w:val="000000"/>
+          <w:sz w:val="20"/>
+          <w:szCs w:val="20"/>
+        </w:rPr>
+        <w:br/>
+      </w:r>
+      <w:r>
+        <w:rPr>
+          <w:rFonts w:ascii="Arial" w:eastAsia="Times New Roman" w:hAnsi="Arial" w:cs="Arial"/>
+          <w:color w:val="000000"/>
+          <w:sz w:val="20"/>
+          <w:szCs w:val="20"/>
+        </w:rPr>
+        <w:br/>
+      </w:r>
+      <w:proofErr w:type="spellStart"/>
+      <w:r>
+        <w:rPr>
+          <w:rFonts w:ascii="Arial" w:eastAsia="Times New Roman" w:hAnsi="Arial" w:cs="Arial"/>
+          <w:color w:val="000000"/>
+          <w:sz w:val="20"/>
+          <w:szCs w:val="20"/>
+          <w:shd w:val="clear" w:color="auto" w:fill="FFFFFF"/>
+        </w:rPr>
+        <w:t>MyShake</w:t>
+      </w:r>
+      <w:proofErr w:type="spellEnd"/>
+      <w:r>
+        <w:rPr>
+          <w:rFonts w:ascii="Arial" w:eastAsia="Times New Roman" w:hAnsi="Arial" w:cs="Arial"/>
+          <w:color w:val="000000"/>
+          <w:sz w:val="20"/>
+          <w:szCs w:val="20"/>
+          <w:shd w:val="clear" w:color="auto" w:fill="FFFFFF"/>
+        </w:rPr>
+        <w:t xml:space="preserve"> is a project aims to build a global smartphone seismic network that harnesses the power of crowdsourcing. This poster will present the initial observations from </w:t>
+      </w:r>
+      <w:proofErr w:type="spellStart"/>
+      <w:r>
+        <w:rPr>
+          <w:rFonts w:ascii="Arial" w:eastAsia="Times New Roman" w:hAnsi="Arial" w:cs="Arial"/>
+          <w:color w:val="000000"/>
+          <w:sz w:val="20"/>
+          <w:szCs w:val="20"/>
+          <w:shd w:val="clear" w:color="auto" w:fill="FFFFFF"/>
+        </w:rPr>
+        <w:t>MyShake</w:t>
+      </w:r>
+      <w:proofErr w:type="spellEnd"/>
+      <w:r>
+        <w:rPr>
+          <w:rFonts w:ascii="Arial" w:eastAsia="Times New Roman" w:hAnsi="Arial" w:cs="Arial"/>
+          <w:color w:val="000000"/>
+          <w:sz w:val="20"/>
+          <w:szCs w:val="20"/>
+          <w:shd w:val="clear" w:color="auto" w:fill="FFFFFF"/>
+        </w:rPr>
+        <w:t xml:space="preserve"> network after being released to public since Feb 2016. Based on the data collected, it is concluded that: (1) Comparing with traditional seismic network, </w:t>
+      </w:r>
+      <w:proofErr w:type="spellStart"/>
+      <w:r>
+        <w:rPr>
+          <w:rFonts w:ascii="Arial" w:eastAsia="Times New Roman" w:hAnsi="Arial" w:cs="Arial"/>
+          <w:color w:val="000000"/>
+          <w:sz w:val="20"/>
+          <w:szCs w:val="20"/>
+          <w:shd w:val="clear" w:color="auto" w:fill="FFFFFF"/>
+        </w:rPr>
+        <w:t>MyShake</w:t>
+      </w:r>
+      <w:proofErr w:type="spellEnd"/>
+      <w:r>
+        <w:rPr>
+          <w:rFonts w:ascii="Arial" w:eastAsia="Times New Roman" w:hAnsi="Arial" w:cs="Arial"/>
+          <w:color w:val="000000"/>
+          <w:sz w:val="20"/>
+          <w:szCs w:val="20"/>
+          <w:shd w:val="clear" w:color="auto" w:fill="FFFFFF"/>
+        </w:rPr>
+        <w:t xml:space="preserve"> has the advantage to expand globally in a short time; (2) </w:t>
+      </w:r>
+      <w:proofErr w:type="spellStart"/>
+      <w:r>
+        <w:rPr>
+          <w:rFonts w:ascii="Arial" w:eastAsia="Times New Roman" w:hAnsi="Arial" w:cs="Arial"/>
+          <w:color w:val="000000"/>
+          <w:sz w:val="20"/>
+          <w:szCs w:val="20"/>
+          <w:shd w:val="clear" w:color="auto" w:fill="FFFFFF"/>
+        </w:rPr>
+        <w:t>MyShake</w:t>
+      </w:r>
+      <w:proofErr w:type="spellEnd"/>
+      <w:r>
+        <w:rPr>
+          <w:rFonts w:ascii="Arial" w:eastAsia="Times New Roman" w:hAnsi="Arial" w:cs="Arial"/>
+          <w:color w:val="000000"/>
+          <w:sz w:val="20"/>
+          <w:szCs w:val="20"/>
+          <w:shd w:val="clear" w:color="auto" w:fill="FFFFFF"/>
+        </w:rPr>
+        <w:t xml:space="preserve"> can record earthquakes ranging from small to large magnitude (M2.5 – M7.8 we recorded so far), and the data recorded by </w:t>
+      </w:r>
+      <w:proofErr w:type="spellStart"/>
+      <w:r>
+        <w:rPr>
+          <w:rFonts w:ascii="Arial" w:eastAsia="Times New Roman" w:hAnsi="Arial" w:cs="Arial"/>
+          <w:color w:val="000000"/>
+          <w:sz w:val="20"/>
+          <w:szCs w:val="20"/>
+          <w:shd w:val="clear" w:color="auto" w:fill="FFFFFF"/>
+        </w:rPr>
+        <w:t>MyShake</w:t>
+      </w:r>
+      <w:proofErr w:type="spellEnd"/>
+      <w:r>
+        <w:rPr>
+          <w:rFonts w:ascii="Arial" w:eastAsia="Times New Roman" w:hAnsi="Arial" w:cs="Arial"/>
+          <w:color w:val="000000"/>
+          <w:sz w:val="20"/>
+          <w:szCs w:val="20"/>
+          <w:shd w:val="clear" w:color="auto" w:fill="FFFFFF"/>
+        </w:rPr>
+        <w:t xml:space="preserve"> will provide an independent seismic dataset for many potential types of scientific research; (3) </w:t>
+      </w:r>
+      <w:proofErr w:type="spellStart"/>
+      <w:r>
+        <w:rPr>
+          <w:rFonts w:ascii="Arial" w:eastAsia="Times New Roman" w:hAnsi="Arial" w:cs="Arial"/>
+          <w:color w:val="000000"/>
+          <w:sz w:val="20"/>
+          <w:szCs w:val="20"/>
+          <w:shd w:val="clear" w:color="auto" w:fill="FFFFFF"/>
+        </w:rPr>
+        <w:t>MyShake</w:t>
+      </w:r>
+      <w:proofErr w:type="spellEnd"/>
+      <w:r>
+        <w:rPr>
+          <w:rFonts w:ascii="Arial" w:eastAsia="Times New Roman" w:hAnsi="Arial" w:cs="Arial"/>
+          <w:color w:val="000000"/>
+          <w:sz w:val="20"/>
+          <w:szCs w:val="20"/>
+          <w:shd w:val="clear" w:color="auto" w:fill="FFFFFF"/>
+        </w:rPr>
+        <w:t xml:space="preserve"> can also provide seismic data where for some places few seismic stations installed, and give additional information about some earthquakes. Accordingly, this poster will show the potential of using </w:t>
+      </w:r>
+      <w:proofErr w:type="spellStart"/>
+      <w:r>
+        <w:rPr>
+          <w:rFonts w:ascii="Arial" w:eastAsia="Times New Roman" w:hAnsi="Arial" w:cs="Arial"/>
+          <w:color w:val="000000"/>
+          <w:sz w:val="20"/>
+          <w:szCs w:val="20"/>
+          <w:shd w:val="clear" w:color="auto" w:fill="FFFFFF"/>
+        </w:rPr>
+        <w:t>MyShake</w:t>
+      </w:r>
+      <w:proofErr w:type="spellEnd"/>
+      <w:r>
+        <w:rPr>
+          <w:rFonts w:ascii="Arial" w:eastAsia="Times New Roman" w:hAnsi="Arial" w:cs="Arial"/>
+          <w:color w:val="000000"/>
+          <w:sz w:val="20"/>
+          <w:szCs w:val="20"/>
+          <w:shd w:val="clear" w:color="auto" w:fill="FFFFFF"/>
+        </w:rPr>
+        <w:t xml:space="preserve"> as a complementary to the current seismic network. </w:t>
+      </w:r>
+      <w:r>
+        <w:rPr>
+          <w:rFonts w:ascii="Arial" w:eastAsia="Times New Roman" w:hAnsi="Arial" w:cs="Arial"/>
+          <w:color w:val="000000"/>
+          <w:sz w:val="20"/>
+          <w:szCs w:val="20"/>
+        </w:rPr>
+        <w:br/>
+      </w:r>
+      <w:r>
+        <w:rPr>
+          <w:rFonts w:ascii="Arial" w:eastAsia="Times New Roman" w:hAnsi="Arial" w:cs="Arial"/>
+          <w:color w:val="000000"/>
+          <w:sz w:val="20"/>
+          <w:szCs w:val="20"/>
+        </w:rPr>
+        <w:br/>
+      </w:r>
+    </w:p>
+    <w:p>
+      <w:pPr>
+        <w:shd w:val="clear" w:color="auto" w:fill="FFFFFF"/>
+        <w:spacing w:line="300" w:lineRule="atLeast"/>
+        <w:rPr>
+          <w:rFonts w:ascii="Arial" w:hAnsi="Arial" w:cs="Arial"/>
+          <w:color w:val="000000"/>
+          <w:sz w:val="20"/>
+          <w:szCs w:val="20"/>
+        </w:rPr>
+      </w:pPr>
+      <w:r>
+        <w:rPr>
+          <w:rFonts w:ascii="Arial" w:hAnsi="Arial" w:cs="Arial"/>
+          <w:b/>
+          <w:bCs/>
+          <w:color w:val="000000"/>
+          <w:sz w:val="20"/>
+          <w:szCs w:val="20"/>
+        </w:rPr>
+        <w:t>Citation</w:t>
+      </w:r>
+      <w:r>
+        <w:rPr>
+          <w:rFonts w:ascii="Arial" w:hAnsi="Arial" w:cs="Arial"/>
+          <w:color w:val="000000"/>
+          <w:sz w:val="20"/>
+          <w:szCs w:val="20"/>
+        </w:rPr>
+        <w:br/>
+        <w:t xml:space="preserve">Kong, Q., Allen, R., &amp; </w:t>
+      </w:r>
+      <w:proofErr w:type="spellStart"/>
+      <w:r>
+        <w:rPr>
+          <w:rFonts w:ascii="Arial" w:hAnsi="Arial" w:cs="Arial"/>
+          <w:color w:val="000000"/>
+          <w:sz w:val="20"/>
+          <w:szCs w:val="20"/>
+        </w:rPr>
+        <w:t>Schreier</w:t>
+      </w:r>
+      <w:proofErr w:type="spellEnd"/>
+      <w:r>
+        <w:rPr>
+          <w:rFonts w:ascii="Arial" w:hAnsi="Arial" w:cs="Arial"/>
+          <w:color w:val="000000"/>
+          <w:sz w:val="20"/>
+          <w:szCs w:val="20"/>
+        </w:rPr>
+        <w:t xml:space="preserve">, L. (2016, 08). </w:t>
+      </w:r>
+      <w:proofErr w:type="spellStart"/>
+      <w:r>
+        <w:rPr>
+          <w:rFonts w:ascii="Arial" w:hAnsi="Arial" w:cs="Arial"/>
+          <w:color w:val="000000"/>
+          <w:sz w:val="20"/>
+          <w:szCs w:val="20"/>
+        </w:rPr>
+        <w:t>MyShake</w:t>
+      </w:r>
+      <w:proofErr w:type="spellEnd"/>
+      <w:r>
+        <w:rPr>
+          <w:rFonts w:ascii="Arial" w:hAnsi="Arial" w:cs="Arial"/>
+          <w:color w:val="000000"/>
+          <w:sz w:val="20"/>
+          <w:szCs w:val="20"/>
+        </w:rPr>
+        <w:t xml:space="preserve">: Initial Observations from a Global Smartphone Seismic Network. </w:t>
+      </w:r>
+      <w:proofErr w:type="gramStart"/>
+      <w:r>
+        <w:rPr>
+          <w:rFonts w:ascii="Arial" w:hAnsi="Arial" w:cs="Arial"/>
+          <w:color w:val="000000"/>
+          <w:sz w:val="20"/>
+          <w:szCs w:val="20"/>
+        </w:rPr>
+        <w:t>Poster Presentation at 2016 SCEC Annual Meeting.</w:t>
+      </w:r>
+      <w:proofErr w:type="gramEnd"/>
+    </w:p>
+    <w:p>
       <w:bookmarkStart w:id="0" w:name="_GoBack"/>
       <w:bookmarkEnd w:id="0"/>
-      <w:r>
-        <w:t xml:space="preserve"> will show the potential of using MyShake as a complementary to the current seismic network. </w:t>
-      </w:r>
     </w:p>
-    <w:p/>
     <w:sectPr>
       <w:pgSz w:w="12240" w:h="15840"/>
       <w:pgMar w:top="1440" w:right="1800" w:bottom="1440" w:left="1800" w:header="720" w:footer="720" w:gutter="0"/>
@@ -215,6 +723,25 @@
     <w:name w:val="Normal"/>
     <w:qFormat/>
   </w:style>
+  <w:style w:type="paragraph" w:styleId="Heading2">
+    <w:name w:val="heading 2"/>
+    <w:basedOn w:val="Normal"/>
+    <w:link w:val="Heading2Char"/>
+    <w:uiPriority w:val="9"/>
+    <w:qFormat/>
+    <w:rsid w:val="00947C87"/>
+    <w:pPr>
+      <w:spacing w:before="100" w:beforeAutospacing="1" w:after="100" w:afterAutospacing="1"/>
+      <w:outlineLvl w:val="1"/>
+    </w:pPr>
+    <w:rPr>
+      <w:rFonts w:ascii="Times" w:hAnsi="Times"/>
+      <w:b/>
+      <w:bCs/>
+      <w:sz w:val="36"/>
+      <w:szCs w:val="36"/>
+    </w:rPr>
+  </w:style>
   <w:style w:type="character" w:default="1" w:styleId="DefaultParagraphFont">
     <w:name w:val="Default Paragraph Font"/>
     <w:uiPriority w:val="1"/>
@@ -252,6 +779,64 @@
     </w:pPr>
     <w:rPr>
       <w:rFonts w:ascii="Times New Roman" w:eastAsia="Times New Roman" w:hAnsi="Times New Roman" w:cs="Times New Roman"/>
+    </w:rPr>
+  </w:style>
+  <w:style w:type="character" w:customStyle="1" w:styleId="Heading2Char">
+    <w:name w:val="Heading 2 Char"/>
+    <w:basedOn w:val="DefaultParagraphFont"/>
+    <w:link w:val="Heading2"/>
+    <w:uiPriority w:val="9"/>
+    <w:rsid w:val="00947C87"/>
+    <w:rPr>
+      <w:rFonts w:ascii="Times" w:hAnsi="Times"/>
+      <w:b/>
+      <w:bCs/>
+      <w:sz w:val="36"/>
+      <w:szCs w:val="36"/>
+    </w:rPr>
+  </w:style>
+  <w:style w:type="character" w:styleId="Hyperlink">
+    <w:name w:val="Hyperlink"/>
+    <w:basedOn w:val="DefaultParagraphFont"/>
+    <w:uiPriority w:val="99"/>
+    <w:semiHidden/>
+    <w:unhideWhenUsed/>
+    <w:rsid w:val="00947C87"/>
+    <w:rPr>
+      <w:color w:val="0000FF"/>
+      <w:u w:val="single"/>
+    </w:rPr>
+  </w:style>
+  <w:style w:type="character" w:customStyle="1" w:styleId="apple-converted-space">
+    <w:name w:val="apple-converted-space"/>
+    <w:basedOn w:val="DefaultParagraphFont"/>
+    <w:rsid w:val="00947C87"/>
+  </w:style>
+  <w:style w:type="paragraph" w:styleId="NormalWeb">
+    <w:name w:val="Normal (Web)"/>
+    <w:basedOn w:val="Normal"/>
+    <w:uiPriority w:val="99"/>
+    <w:semiHidden/>
+    <w:unhideWhenUsed/>
+    <w:rsid w:val="00947C87"/>
+    <w:pPr>
+      <w:spacing w:before="100" w:beforeAutospacing="1" w:after="100" w:afterAutospacing="1"/>
+    </w:pPr>
+    <w:rPr>
+      <w:rFonts w:ascii="Times" w:hAnsi="Times" w:cs="Times New Roman"/>
+      <w:sz w:val="20"/>
+      <w:szCs w:val="20"/>
+    </w:rPr>
+  </w:style>
+  <w:style w:type="character" w:styleId="Strong">
+    <w:name w:val="Strong"/>
+    <w:basedOn w:val="DefaultParagraphFont"/>
+    <w:uiPriority w:val="22"/>
+    <w:qFormat/>
+    <w:rsid w:val="00947C87"/>
+    <w:rPr>
+      <w:b/>
+      <w:bCs/>
     </w:rPr>
   </w:style>
 </w:styles>
@@ -413,6 +998,25 @@
     <w:name w:val="Normal"/>
     <w:qFormat/>
   </w:style>
+  <w:style w:type="paragraph" w:styleId="Heading2">
+    <w:name w:val="heading 2"/>
+    <w:basedOn w:val="Normal"/>
+    <w:link w:val="Heading2Char"/>
+    <w:uiPriority w:val="9"/>
+    <w:qFormat/>
+    <w:rsid w:val="00947C87"/>
+    <w:pPr>
+      <w:spacing w:before="100" w:beforeAutospacing="1" w:after="100" w:afterAutospacing="1"/>
+      <w:outlineLvl w:val="1"/>
+    </w:pPr>
+    <w:rPr>
+      <w:rFonts w:ascii="Times" w:hAnsi="Times"/>
+      <w:b/>
+      <w:bCs/>
+      <w:sz w:val="36"/>
+      <w:szCs w:val="36"/>
+    </w:rPr>
+  </w:style>
   <w:style w:type="character" w:default="1" w:styleId="DefaultParagraphFont">
     <w:name w:val="Default Paragraph Font"/>
     <w:uiPriority w:val="1"/>
@@ -450,6 +1054,64 @@
     </w:pPr>
     <w:rPr>
       <w:rFonts w:ascii="Times New Roman" w:eastAsia="Times New Roman" w:hAnsi="Times New Roman" w:cs="Times New Roman"/>
+    </w:rPr>
+  </w:style>
+  <w:style w:type="character" w:customStyle="1" w:styleId="Heading2Char">
+    <w:name w:val="Heading 2 Char"/>
+    <w:basedOn w:val="DefaultParagraphFont"/>
+    <w:link w:val="Heading2"/>
+    <w:uiPriority w:val="9"/>
+    <w:rsid w:val="00947C87"/>
+    <w:rPr>
+      <w:rFonts w:ascii="Times" w:hAnsi="Times"/>
+      <w:b/>
+      <w:bCs/>
+      <w:sz w:val="36"/>
+      <w:szCs w:val="36"/>
+    </w:rPr>
+  </w:style>
+  <w:style w:type="character" w:styleId="Hyperlink">
+    <w:name w:val="Hyperlink"/>
+    <w:basedOn w:val="DefaultParagraphFont"/>
+    <w:uiPriority w:val="99"/>
+    <w:semiHidden/>
+    <w:unhideWhenUsed/>
+    <w:rsid w:val="00947C87"/>
+    <w:rPr>
+      <w:color w:val="0000FF"/>
+      <w:u w:val="single"/>
+    </w:rPr>
+  </w:style>
+  <w:style w:type="character" w:customStyle="1" w:styleId="apple-converted-space">
+    <w:name w:val="apple-converted-space"/>
+    <w:basedOn w:val="DefaultParagraphFont"/>
+    <w:rsid w:val="00947C87"/>
+  </w:style>
+  <w:style w:type="paragraph" w:styleId="NormalWeb">
+    <w:name w:val="Normal (Web)"/>
+    <w:basedOn w:val="Normal"/>
+    <w:uiPriority w:val="99"/>
+    <w:semiHidden/>
+    <w:unhideWhenUsed/>
+    <w:rsid w:val="00947C87"/>
+    <w:pPr>
+      <w:spacing w:before="100" w:beforeAutospacing="1" w:after="100" w:afterAutospacing="1"/>
+    </w:pPr>
+    <w:rPr>
+      <w:rFonts w:ascii="Times" w:hAnsi="Times" w:cs="Times New Roman"/>
+      <w:sz w:val="20"/>
+      <w:szCs w:val="20"/>
+    </w:rPr>
+  </w:style>
+  <w:style w:type="character" w:styleId="Strong">
+    <w:name w:val="Strong"/>
+    <w:basedOn w:val="DefaultParagraphFont"/>
+    <w:uiPriority w:val="22"/>
+    <w:qFormat/>
+    <w:rsid w:val="00947C87"/>
+    <w:rPr>
+      <w:b/>
+      <w:bCs/>
     </w:rPr>
   </w:style>
 </w:styles>

</xml_diff>